<commit_message>
- Updated #91 (part 1)
</commit_message>
<xml_diff>
--- a/src/task/Jquery/Jquery.docx
+++ b/src/task/Jquery/Jquery.docx
@@ -1,6 +1,6 @@
 
 <file path=word/document.xml><?xml version="1.0" encoding="utf-8"?>
-<w:document xmlns:wpc="http://schemas.microsoft.com/office/word/2010/wordprocessingCanvas" xmlns:cx="http://schemas.microsoft.com/office/drawing/2014/chartex" xmlns:mc="http://schemas.openxmlformats.org/markup-compatibility/2006" xmlns:o="urn:schemas-microsoft-com:office:office" xmlns:r="http://schemas.openxmlformats.org/officeDocument/2006/relationships" xmlns:m="http://schemas.openxmlformats.org/officeDocument/2006/math" xmlns:v="urn:schemas-microsoft-com:vml" xmlns:wp14="http://schemas.microsoft.com/office/word/2010/wordprocessingDrawing" xmlns:wp="http://schemas.openxmlformats.org/drawingml/2006/wordprocessingDrawing" xmlns:w10="urn:schemas-microsoft-com:office:word" xmlns:w="http://schemas.openxmlformats.org/wordprocessingml/2006/main" xmlns:w14="http://schemas.microsoft.com/office/word/2010/wordml" xmlns:w15="http://schemas.microsoft.com/office/word/2012/wordml" xmlns:w16se="http://schemas.microsoft.com/office/word/2015/wordml/symex" xmlns:wpg="http://schemas.microsoft.com/office/word/2010/wordprocessingGroup" xmlns:wpi="http://schemas.microsoft.com/office/word/2010/wordprocessingInk" xmlns:wne="http://schemas.microsoft.com/office/word/2006/wordml" xmlns:wps="http://schemas.microsoft.com/office/word/2010/wordprocessingShape" mc:Ignorable="w14 w15 w16se wp14">
+<w:document xmlns:wpc="http://schemas.microsoft.com/office/word/2010/wordprocessingCanvas" xmlns:cx="http://schemas.microsoft.com/office/drawing/2014/chartex" xmlns:cx1="http://schemas.microsoft.com/office/drawing/2015/9/8/chartex" xmlns:cx2="http://schemas.microsoft.com/office/drawing/2015/10/21/chartex" xmlns:cx3="http://schemas.microsoft.com/office/drawing/2016/5/9/chartex" xmlns:cx4="http://schemas.microsoft.com/office/drawing/2016/5/10/chartex" xmlns:cx5="http://schemas.microsoft.com/office/drawing/2016/5/11/chartex" xmlns:cx6="http://schemas.microsoft.com/office/drawing/2016/5/12/chartex" xmlns:cx7="http://schemas.microsoft.com/office/drawing/2016/5/13/chartex" xmlns:cx8="http://schemas.microsoft.com/office/drawing/2016/5/14/chartex" xmlns:mc="http://schemas.openxmlformats.org/markup-compatibility/2006" xmlns:aink="http://schemas.microsoft.com/office/drawing/2016/ink" xmlns:am3d="http://schemas.microsoft.com/office/drawing/2017/model3d" xmlns:o="urn:schemas-microsoft-com:office:office" xmlns:r="http://schemas.openxmlformats.org/officeDocument/2006/relationships" xmlns:m="http://schemas.openxmlformats.org/officeDocument/2006/math" xmlns:v="urn:schemas-microsoft-com:vml" xmlns:wp14="http://schemas.microsoft.com/office/word/2010/wordprocessingDrawing" xmlns:wp="http://schemas.openxmlformats.org/drawingml/2006/wordprocessingDrawing" xmlns:w10="urn:schemas-microsoft-com:office:word" xmlns:w="http://schemas.openxmlformats.org/wordprocessingml/2006/main" xmlns:w14="http://schemas.microsoft.com/office/word/2010/wordml" xmlns:w15="http://schemas.microsoft.com/office/word/2012/wordml" xmlns:w16cid="http://schemas.microsoft.com/office/word/2016/wordml/cid" xmlns:w16se="http://schemas.microsoft.com/office/word/2015/wordml/symex" xmlns:wpg="http://schemas.microsoft.com/office/word/2010/wordprocessingGroup" xmlns:wpi="http://schemas.microsoft.com/office/word/2010/wordprocessingInk" xmlns:wne="http://schemas.microsoft.com/office/word/2006/wordml" xmlns:wps="http://schemas.microsoft.com/office/word/2010/wordprocessingShape" mc:Ignorable="w14 w15 w16se w16cid wp14">
   <w:body>
     <w:p>
       <w:pPr>
@@ -45,6 +45,7 @@
         </w:rPr>
         <w:t xml:space="preserve">Использование библиотеки </w:t>
       </w:r>
+      <w:proofErr w:type="spellStart"/>
       <w:r>
         <w:rPr>
           <w:rFonts w:ascii="Times New Roman" w:hAnsi="Times New Roman" w:cs="Times New Roman"/>
@@ -54,6 +55,7 @@
         </w:rPr>
         <w:t>JQuery</w:t>
       </w:r>
+      <w:proofErr w:type="spellEnd"/>
       <w:r>
         <w:rPr>
           <w:rFonts w:ascii="Times New Roman" w:hAnsi="Times New Roman" w:cs="Times New Roman"/>
@@ -146,6 +148,7 @@
         <w:autoSpaceDN w:val="0"/>
         <w:adjustRightInd w:val="0"/>
         <w:spacing w:after="0" w:line="240" w:lineRule="auto"/>
+        <w:ind w:left="0" w:firstLine="709"/>
         <w:jc w:val="both"/>
         <w:rPr>
           <w:rFonts w:ascii="Times New Roman" w:hAnsi="Times New Roman" w:cs="Times New Roman"/>
@@ -159,55 +162,53 @@
           <w:sz w:val="28"/>
           <w:szCs w:val="28"/>
         </w:rPr>
-        <w:t>Добавьте в одну из сущностей поле для хранения только даты или даты и времени. Назначение поле может быть любым, например, дата регистрации пользователя (01.</w:t>
-      </w:r>
-      <w:r>
-        <w:rPr>
-          <w:rFonts w:ascii="Times New Roman" w:hAnsi="Times New Roman" w:cs="Times New Roman"/>
-          <w:sz w:val="28"/>
-          <w:szCs w:val="28"/>
-        </w:rPr>
-        <w:t>10.2016)</w:t>
-      </w:r>
-      <w:r>
-        <w:rPr>
-          <w:rFonts w:ascii="Times New Roman" w:hAnsi="Times New Roman" w:cs="Times New Roman"/>
-          <w:sz w:val="28"/>
-          <w:szCs w:val="28"/>
-        </w:rPr>
-        <w:t>, запланированное время встречи (01.</w:t>
-      </w:r>
-      <w:r>
-        <w:rPr>
-          <w:rFonts w:ascii="Times New Roman" w:hAnsi="Times New Roman" w:cs="Times New Roman"/>
-          <w:sz w:val="28"/>
-          <w:szCs w:val="28"/>
-        </w:rPr>
-        <w:t>10.2016 11:30:12).</w:t>
-      </w:r>
-      <w:r>
-        <w:rPr>
-          <w:rFonts w:ascii="Times New Roman" w:hAnsi="Times New Roman" w:cs="Times New Roman"/>
-          <w:sz w:val="28"/>
-          <w:szCs w:val="28"/>
-        </w:rPr>
-        <w:t xml:space="preserve"> Если одна из сущностей </w:t>
-      </w:r>
-      <w:r>
-        <w:rPr>
-          <w:rFonts w:ascii="Times New Roman" w:hAnsi="Times New Roman" w:cs="Times New Roman"/>
-          <w:sz w:val="28"/>
-          <w:szCs w:val="28"/>
-        </w:rPr>
-        <w:t xml:space="preserve">уже </w:t>
-      </w:r>
-      <w:r>
-        <w:rPr>
-          <w:rFonts w:ascii="Times New Roman" w:hAnsi="Times New Roman" w:cs="Times New Roman"/>
-          <w:sz w:val="28"/>
-          <w:szCs w:val="28"/>
-        </w:rPr>
-        <w:t>содержит данное поле, то новое можно не добавлять.</w:t>
+        <w:t xml:space="preserve">Создайте ветку </w:t>
+      </w:r>
+      <w:proofErr w:type="spellStart"/>
+      <w:r>
+        <w:rPr>
+          <w:rFonts w:ascii="Times New Roman" w:hAnsi="Times New Roman" w:cs="Times New Roman"/>
+          <w:b/>
+          <w:sz w:val="28"/>
+          <w:szCs w:val="28"/>
+          <w:lang w:val="en-US"/>
+        </w:rPr>
+        <w:t>JQuery</w:t>
+      </w:r>
+      <w:proofErr w:type="spellEnd"/>
+      <w:r>
+        <w:rPr>
+          <w:rFonts w:ascii="Times New Roman" w:hAnsi="Times New Roman" w:cs="Times New Roman"/>
+          <w:sz w:val="28"/>
+          <w:szCs w:val="28"/>
+        </w:rPr>
+        <w:t xml:space="preserve"> </w:t>
+      </w:r>
+      <w:r>
+        <w:rPr>
+          <w:rFonts w:ascii="Times New Roman" w:hAnsi="Times New Roman" w:cs="Times New Roman"/>
+          <w:sz w:val="28"/>
+          <w:szCs w:val="28"/>
+        </w:rPr>
+        <w:t xml:space="preserve">путем клонирования ветки </w:t>
+      </w:r>
+      <w:proofErr w:type="spellStart"/>
+      <w:r>
+        <w:rPr>
+          <w:rFonts w:ascii="Times New Roman" w:hAnsi="Times New Roman" w:cs="Times New Roman"/>
+          <w:sz w:val="28"/>
+          <w:szCs w:val="28"/>
+        </w:rPr>
+        <w:t>Task_Management</w:t>
+      </w:r>
+      <w:proofErr w:type="spellEnd"/>
+      <w:r>
+        <w:rPr>
+          <w:rFonts w:ascii="Times New Roman" w:hAnsi="Times New Roman" w:cs="Times New Roman"/>
+          <w:sz w:val="28"/>
+          <w:szCs w:val="28"/>
+        </w:rPr>
+        <w:t>.</w:t>
       </w:r>
     </w:p>
     <w:p>
@@ -221,6 +222,7 @@
         <w:autoSpaceDN w:val="0"/>
         <w:adjustRightInd w:val="0"/>
         <w:spacing w:after="0" w:line="240" w:lineRule="auto"/>
+        <w:ind w:left="0" w:firstLine="709"/>
         <w:jc w:val="both"/>
         <w:rPr>
           <w:rFonts w:ascii="Times New Roman" w:hAnsi="Times New Roman" w:cs="Times New Roman"/>
@@ -234,65 +236,103 @@
           <w:sz w:val="28"/>
           <w:szCs w:val="28"/>
         </w:rPr>
-        <w:t xml:space="preserve">Измените оформление разрабатываемого веб-приложения. Используйте </w:t>
-      </w:r>
-      <w:r>
-        <w:rPr>
-          <w:rFonts w:ascii="Times New Roman" w:hAnsi="Times New Roman" w:cs="Times New Roman"/>
-          <w:sz w:val="28"/>
-          <w:szCs w:val="28"/>
-          <w:lang w:val="en-US"/>
-        </w:rPr>
-        <w:t>css</w:t>
-      </w:r>
-      <w:r>
-        <w:rPr>
-          <w:rFonts w:ascii="Times New Roman" w:hAnsi="Times New Roman" w:cs="Times New Roman"/>
-          <w:sz w:val="28"/>
-          <w:szCs w:val="28"/>
-        </w:rPr>
-        <w:t xml:space="preserve">-фреймворк </w:t>
-      </w:r>
-      <w:r>
-        <w:rPr>
-          <w:rFonts w:ascii="Times New Roman" w:hAnsi="Times New Roman" w:cs="Times New Roman"/>
-          <w:sz w:val="28"/>
-          <w:szCs w:val="28"/>
-          <w:lang w:val="en-US"/>
-        </w:rPr>
-        <w:t>bootstrap</w:t>
-      </w:r>
-      <w:r>
-        <w:rPr>
-          <w:rFonts w:ascii="Times New Roman" w:hAnsi="Times New Roman" w:cs="Times New Roman"/>
-          <w:sz w:val="28"/>
-          <w:szCs w:val="28"/>
-        </w:rPr>
-        <w:t xml:space="preserve"> 3 (панель навигаци</w:t>
-      </w:r>
-      <w:r>
-        <w:rPr>
-          <w:rFonts w:ascii="Times New Roman" w:hAnsi="Times New Roman" w:cs="Times New Roman"/>
-          <w:sz w:val="28"/>
-          <w:szCs w:val="28"/>
-        </w:rPr>
-        <w:t xml:space="preserve">и, стили для </w:t>
-      </w:r>
-      <w:r>
-        <w:rPr>
-          <w:rFonts w:ascii="Times New Roman" w:hAnsi="Times New Roman" w:cs="Times New Roman"/>
-          <w:sz w:val="28"/>
-          <w:szCs w:val="28"/>
-        </w:rPr>
-        <w:t>таблиц</w:t>
-      </w:r>
-      <w:r>
-        <w:rPr>
-          <w:rFonts w:ascii="Times New Roman" w:hAnsi="Times New Roman" w:cs="Times New Roman"/>
-          <w:sz w:val="28"/>
-          <w:szCs w:val="28"/>
-        </w:rPr>
-        <w:t>, форм и т.д.).</w:t>
+        <w:t xml:space="preserve">Добавьте в </w:t>
+      </w:r>
+      <w:r>
+        <w:rPr>
+          <w:rFonts w:ascii="Times New Roman" w:hAnsi="Times New Roman" w:cs="Times New Roman"/>
+          <w:sz w:val="28"/>
+          <w:szCs w:val="28"/>
+        </w:rPr>
+        <w:t xml:space="preserve">сущность </w:t>
+      </w:r>
+      <w:r>
+        <w:rPr>
+          <w:rFonts w:ascii="Times New Roman" w:hAnsi="Times New Roman" w:cs="Times New Roman"/>
+          <w:sz w:val="28"/>
+          <w:szCs w:val="28"/>
+        </w:rPr>
+        <w:t>поле для хранения только даты или даты и времени. Назначение пол</w:t>
+      </w:r>
+      <w:r>
+        <w:rPr>
+          <w:rFonts w:ascii="Times New Roman" w:hAnsi="Times New Roman" w:cs="Times New Roman"/>
+          <w:sz w:val="28"/>
+          <w:szCs w:val="28"/>
+        </w:rPr>
+        <w:t>я</w:t>
+      </w:r>
+      <w:r>
+        <w:rPr>
+          <w:rFonts w:ascii="Times New Roman" w:hAnsi="Times New Roman" w:cs="Times New Roman"/>
+          <w:sz w:val="28"/>
+          <w:szCs w:val="28"/>
+        </w:rPr>
+        <w:t xml:space="preserve"> может быть любым, например, дата регистрации пользователя (01.</w:t>
+      </w:r>
+      <w:r>
+        <w:rPr>
+          <w:rFonts w:ascii="Times New Roman" w:hAnsi="Times New Roman" w:cs="Times New Roman"/>
+          <w:sz w:val="28"/>
+          <w:szCs w:val="28"/>
+        </w:rPr>
+        <w:t>10.2016)</w:t>
+      </w:r>
+      <w:r>
+        <w:rPr>
+          <w:rFonts w:ascii="Times New Roman" w:hAnsi="Times New Roman" w:cs="Times New Roman"/>
+          <w:sz w:val="28"/>
+          <w:szCs w:val="28"/>
+        </w:rPr>
+        <w:t>, запланированное время встречи (01.</w:t>
+      </w:r>
+      <w:r>
+        <w:rPr>
+          <w:rFonts w:ascii="Times New Roman" w:hAnsi="Times New Roman" w:cs="Times New Roman"/>
+          <w:sz w:val="28"/>
+          <w:szCs w:val="28"/>
+        </w:rPr>
+        <w:t>10.2016 11:30:12).</w:t>
+      </w:r>
+      <w:r>
+        <w:rPr>
+          <w:rFonts w:ascii="Times New Roman" w:hAnsi="Times New Roman" w:cs="Times New Roman"/>
+          <w:sz w:val="28"/>
+          <w:szCs w:val="28"/>
+        </w:rPr>
+        <w:t xml:space="preserve"> Если сущност</w:t>
+      </w:r>
+      <w:r>
+        <w:rPr>
+          <w:rFonts w:ascii="Times New Roman" w:hAnsi="Times New Roman" w:cs="Times New Roman"/>
+          <w:sz w:val="28"/>
+          <w:szCs w:val="28"/>
+        </w:rPr>
+        <w:t>ь</w:t>
+      </w:r>
+      <w:r>
+        <w:rPr>
+          <w:rFonts w:ascii="Times New Roman" w:hAnsi="Times New Roman" w:cs="Times New Roman"/>
+          <w:sz w:val="28"/>
+          <w:szCs w:val="28"/>
+        </w:rPr>
+        <w:t xml:space="preserve"> </w:t>
+      </w:r>
+      <w:r>
+        <w:rPr>
+          <w:rFonts w:ascii="Times New Roman" w:hAnsi="Times New Roman" w:cs="Times New Roman"/>
+          <w:sz w:val="28"/>
+          <w:szCs w:val="28"/>
+        </w:rPr>
+        <w:t xml:space="preserve">уже </w:t>
+      </w:r>
+      <w:r>
+        <w:rPr>
+          <w:rFonts w:ascii="Times New Roman" w:hAnsi="Times New Roman" w:cs="Times New Roman"/>
+          <w:sz w:val="28"/>
+          <w:szCs w:val="28"/>
+        </w:rPr>
+        <w:t>содержит данное поле, то новое можно не добавлять.</w:t>
       </w:r>
     </w:p>
     <w:p>
@@ -306,6 +346,7 @@
         <w:autoSpaceDN w:val="0"/>
         <w:adjustRightInd w:val="0"/>
         <w:spacing w:after="0" w:line="240" w:lineRule="auto"/>
+        <w:ind w:left="0" w:firstLine="709"/>
         <w:jc w:val="both"/>
         <w:rPr>
           <w:rFonts w:ascii="Times New Roman" w:hAnsi="Times New Roman" w:cs="Times New Roman"/>
@@ -319,7 +360,7 @@
           <w:sz w:val="28"/>
           <w:szCs w:val="28"/>
         </w:rPr>
-        <w:t xml:space="preserve">Подключите библиотеку </w:t>
+        <w:t xml:space="preserve">Измените оформление разрабатываемого веб-приложения. Используйте </w:t>
       </w:r>
       <w:r>
         <w:rPr>
@@ -328,7 +369,15 @@
           <w:szCs w:val="28"/>
           <w:lang w:val="en-US"/>
         </w:rPr>
-        <w:t>JQ</w:t>
+        <w:t>CSS</w:t>
+      </w:r>
+      <w:r>
+        <w:rPr>
+          <w:rFonts w:ascii="Times New Roman" w:hAnsi="Times New Roman" w:cs="Times New Roman"/>
+          <w:sz w:val="28"/>
+          <w:szCs w:val="28"/>
+        </w:rPr>
+        <w:t xml:space="preserve">-фреймворк </w:t>
       </w:r>
       <w:r>
         <w:rPr>
@@ -337,23 +386,73 @@
           <w:szCs w:val="28"/>
           <w:lang w:val="en-US"/>
         </w:rPr>
-        <w:t>uery</w:t>
-      </w:r>
-      <w:r>
-        <w:rPr>
-          <w:rFonts w:ascii="Times New Roman" w:hAnsi="Times New Roman" w:cs="Times New Roman"/>
-          <w:sz w:val="28"/>
-          <w:szCs w:val="28"/>
-        </w:rPr>
-        <w:t xml:space="preserve"> </w:t>
-      </w:r>
-      <w:r>
-        <w:rPr>
-          <w:rFonts w:ascii="Times New Roman" w:hAnsi="Times New Roman" w:cs="Times New Roman"/>
-          <w:sz w:val="28"/>
-          <w:szCs w:val="28"/>
-        </w:rPr>
-        <w:t>третьей версии.</w:t>
+        <w:t>B</w:t>
+      </w:r>
+      <w:proofErr w:type="spellStart"/>
+      <w:r>
+        <w:rPr>
+          <w:rFonts w:ascii="Times New Roman" w:hAnsi="Times New Roman" w:cs="Times New Roman"/>
+          <w:sz w:val="28"/>
+          <w:szCs w:val="28"/>
+        </w:rPr>
+        <w:t>ootstrap</w:t>
+      </w:r>
+      <w:proofErr w:type="spellEnd"/>
+      <w:r>
+        <w:rPr>
+          <w:rFonts w:ascii="Times New Roman" w:hAnsi="Times New Roman" w:cs="Times New Roman"/>
+          <w:sz w:val="28"/>
+          <w:szCs w:val="28"/>
+        </w:rPr>
+        <w:t xml:space="preserve"> 3</w:t>
+      </w:r>
+      <w:r>
+        <w:rPr>
+          <w:rFonts w:ascii="Times New Roman" w:hAnsi="Times New Roman" w:cs="Times New Roman"/>
+          <w:sz w:val="28"/>
+          <w:szCs w:val="28"/>
+        </w:rPr>
+        <w:t>/</w:t>
+      </w:r>
+      <w:r>
+        <w:rPr>
+          <w:rFonts w:ascii="Times New Roman" w:hAnsi="Times New Roman" w:cs="Times New Roman"/>
+          <w:sz w:val="28"/>
+          <w:szCs w:val="28"/>
+        </w:rPr>
+        <w:t>4</w:t>
+      </w:r>
+      <w:r>
+        <w:rPr>
+          <w:rFonts w:ascii="Times New Roman" w:hAnsi="Times New Roman" w:cs="Times New Roman"/>
+          <w:sz w:val="28"/>
+          <w:szCs w:val="28"/>
+        </w:rPr>
+        <w:t xml:space="preserve"> (панель навигаци</w:t>
+      </w:r>
+      <w:r>
+        <w:rPr>
+          <w:rFonts w:ascii="Times New Roman" w:hAnsi="Times New Roman" w:cs="Times New Roman"/>
+          <w:sz w:val="28"/>
+          <w:szCs w:val="28"/>
+        </w:rPr>
+        <w:t xml:space="preserve">и, стили для </w:t>
+      </w:r>
+      <w:r>
+        <w:rPr>
+          <w:rFonts w:ascii="Times New Roman" w:hAnsi="Times New Roman" w:cs="Times New Roman"/>
+          <w:sz w:val="28"/>
+          <w:szCs w:val="28"/>
+        </w:rPr>
+        <w:t>таблиц</w:t>
+      </w:r>
+      <w:r>
+        <w:rPr>
+          <w:rFonts w:ascii="Times New Roman" w:hAnsi="Times New Roman" w:cs="Times New Roman"/>
+          <w:sz w:val="28"/>
+          <w:szCs w:val="28"/>
+        </w:rPr>
+        <w:t>, форм и т.д.).</w:t>
       </w:r>
     </w:p>
     <w:p>
@@ -367,6 +466,7 @@
         <w:autoSpaceDN w:val="0"/>
         <w:adjustRightInd w:val="0"/>
         <w:spacing w:after="0" w:line="240" w:lineRule="auto"/>
+        <w:ind w:left="0" w:firstLine="709"/>
         <w:jc w:val="both"/>
         <w:rPr>
           <w:rFonts w:ascii="Times New Roman" w:hAnsi="Times New Roman" w:cs="Times New Roman"/>
@@ -380,56 +480,14 @@
           <w:sz w:val="28"/>
           <w:szCs w:val="28"/>
         </w:rPr>
-        <w:t xml:space="preserve">Замените механизм обрабатывания событий, методы работы с </w:t>
-      </w:r>
-      <w:r>
-        <w:rPr>
-          <w:rFonts w:ascii="Times New Roman" w:hAnsi="Times New Roman" w:cs="Times New Roman"/>
-          <w:sz w:val="28"/>
-          <w:szCs w:val="28"/>
-          <w:lang w:val="en-US"/>
-        </w:rPr>
-        <w:t>DOM</w:t>
-      </w:r>
-      <w:r>
-        <w:rPr>
-          <w:rFonts w:ascii="Times New Roman" w:hAnsi="Times New Roman" w:cs="Times New Roman"/>
-          <w:sz w:val="28"/>
-          <w:szCs w:val="28"/>
-        </w:rPr>
-        <w:t xml:space="preserve">-деревом элементов, </w:t>
-      </w:r>
-      <w:r>
-        <w:rPr>
-          <w:rFonts w:ascii="Times New Roman" w:hAnsi="Times New Roman" w:cs="Times New Roman"/>
-          <w:sz w:val="28"/>
-          <w:szCs w:val="28"/>
-          <w:lang w:val="en-US"/>
-        </w:rPr>
-        <w:t>ajax</w:t>
-      </w:r>
-      <w:r>
-        <w:rPr>
-          <w:rFonts w:ascii="Times New Roman" w:hAnsi="Times New Roman" w:cs="Times New Roman"/>
-          <w:sz w:val="28"/>
-          <w:szCs w:val="28"/>
-        </w:rPr>
-        <w:t>-</w:t>
-      </w:r>
-      <w:r>
-        <w:rPr>
-          <w:rFonts w:ascii="Times New Roman" w:hAnsi="Times New Roman" w:cs="Times New Roman"/>
-          <w:sz w:val="28"/>
-          <w:szCs w:val="28"/>
-        </w:rPr>
-        <w:t xml:space="preserve">запросы на аналогичные решения из библиотеки </w:t>
-      </w:r>
-      <w:r>
-        <w:rPr>
-          <w:rFonts w:ascii="Times New Roman" w:hAnsi="Times New Roman" w:cs="Times New Roman"/>
-          <w:sz w:val="28"/>
-          <w:szCs w:val="28"/>
-          <w:lang w:val="en-US"/>
+        <w:t xml:space="preserve">Подключите библиотеку </w:t>
+      </w:r>
+      <w:proofErr w:type="spellStart"/>
+      <w:r>
+        <w:rPr>
+          <w:rFonts w:ascii="Times New Roman" w:hAnsi="Times New Roman" w:cs="Times New Roman"/>
+          <w:sz w:val="28"/>
+          <w:szCs w:val="28"/>
         </w:rPr>
         <w:t>JQ</w:t>
       </w:r>
@@ -438,17 +496,25 @@
           <w:rFonts w:ascii="Times New Roman" w:hAnsi="Times New Roman" w:cs="Times New Roman"/>
           <w:sz w:val="28"/>
           <w:szCs w:val="28"/>
-          <w:lang w:val="en-US"/>
         </w:rPr>
         <w:t>uery</w:t>
       </w:r>
-      <w:r>
-        <w:rPr>
-          <w:rFonts w:ascii="Times New Roman" w:hAnsi="Times New Roman" w:cs="Times New Roman"/>
-          <w:sz w:val="28"/>
-          <w:szCs w:val="28"/>
-        </w:rPr>
-        <w:t>.</w:t>
+      <w:proofErr w:type="spellEnd"/>
+      <w:r>
+        <w:rPr>
+          <w:rFonts w:ascii="Times New Roman" w:hAnsi="Times New Roman" w:cs="Times New Roman"/>
+          <w:sz w:val="28"/>
+          <w:szCs w:val="28"/>
+        </w:rPr>
+        <w:t xml:space="preserve"> </w:t>
+      </w:r>
+      <w:r>
+        <w:rPr>
+          <w:rFonts w:ascii="Times New Roman" w:hAnsi="Times New Roman" w:cs="Times New Roman"/>
+          <w:sz w:val="28"/>
+          <w:szCs w:val="28"/>
+        </w:rPr>
+        <w:t>третьей версии.</w:t>
       </w:r>
     </w:p>
     <w:p>
@@ -462,6 +528,7 @@
         <w:autoSpaceDN w:val="0"/>
         <w:adjustRightInd w:val="0"/>
         <w:spacing w:after="0" w:line="240" w:lineRule="auto"/>
+        <w:ind w:left="0" w:firstLine="709"/>
         <w:jc w:val="both"/>
         <w:rPr>
           <w:rFonts w:ascii="Times New Roman" w:hAnsi="Times New Roman" w:cs="Times New Roman"/>
@@ -475,14 +542,46 @@
           <w:sz w:val="28"/>
           <w:szCs w:val="28"/>
         </w:rPr>
-        <w:t xml:space="preserve">Для результирующих таблиц используйте плагин </w:t>
-      </w:r>
-      <w:r>
-        <w:rPr>
-          <w:rFonts w:ascii="Times New Roman" w:hAnsi="Times New Roman" w:cs="Times New Roman"/>
-          <w:sz w:val="28"/>
-          <w:szCs w:val="28"/>
-          <w:lang w:val="en-US"/>
+        <w:t xml:space="preserve">Замените механизм обрабатывания событий, методы работы с </w:t>
+      </w:r>
+      <w:r>
+        <w:rPr>
+          <w:rFonts w:ascii="Times New Roman" w:hAnsi="Times New Roman" w:cs="Times New Roman"/>
+          <w:sz w:val="28"/>
+          <w:szCs w:val="28"/>
+        </w:rPr>
+        <w:t>DOM</w:t>
+      </w:r>
+      <w:r>
+        <w:rPr>
+          <w:rFonts w:ascii="Times New Roman" w:hAnsi="Times New Roman" w:cs="Times New Roman"/>
+          <w:sz w:val="28"/>
+          <w:szCs w:val="28"/>
+        </w:rPr>
+        <w:t>-деревом элементов</w:t>
+      </w:r>
+      <w:r>
+        <w:rPr>
+          <w:rFonts w:ascii="Times New Roman" w:hAnsi="Times New Roman" w:cs="Times New Roman"/>
+          <w:sz w:val="28"/>
+          <w:szCs w:val="28"/>
+        </w:rPr>
+        <w:t xml:space="preserve"> </w:t>
+      </w:r>
+      <w:r>
+        <w:rPr>
+          <w:rFonts w:ascii="Times New Roman" w:hAnsi="Times New Roman" w:cs="Times New Roman"/>
+          <w:sz w:val="28"/>
+          <w:szCs w:val="28"/>
+        </w:rPr>
+        <w:t xml:space="preserve">на аналогичные решения из библиотеки </w:t>
+      </w:r>
+      <w:proofErr w:type="spellStart"/>
+      <w:r>
+        <w:rPr>
+          <w:rFonts w:ascii="Times New Roman" w:hAnsi="Times New Roman" w:cs="Times New Roman"/>
+          <w:sz w:val="28"/>
+          <w:szCs w:val="28"/>
         </w:rPr>
         <w:t>JQ</w:t>
       </w:r>
@@ -491,115 +590,10 @@
           <w:rFonts w:ascii="Times New Roman" w:hAnsi="Times New Roman" w:cs="Times New Roman"/>
           <w:sz w:val="28"/>
           <w:szCs w:val="28"/>
-          <w:lang w:val="en-US"/>
         </w:rPr>
         <w:t>uery</w:t>
       </w:r>
-      <w:r>
-        <w:rPr>
-          <w:rFonts w:ascii="Times New Roman" w:hAnsi="Times New Roman" w:cs="Times New Roman"/>
-          <w:sz w:val="28"/>
-          <w:szCs w:val="28"/>
-        </w:rPr>
-        <w:t xml:space="preserve"> </w:t>
-      </w:r>
-      <w:r>
-        <w:rPr>
-          <w:rFonts w:ascii="Times New Roman" w:hAnsi="Times New Roman" w:cs="Times New Roman"/>
-          <w:sz w:val="28"/>
-          <w:szCs w:val="28"/>
-          <w:lang w:val="en-US"/>
-        </w:rPr>
-        <w:t>DataTables</w:t>
-      </w:r>
-      <w:r>
-        <w:rPr>
-          <w:rFonts w:ascii="Times New Roman" w:hAnsi="Times New Roman" w:cs="Times New Roman"/>
-          <w:sz w:val="28"/>
-          <w:szCs w:val="28"/>
-        </w:rPr>
-        <w:t xml:space="preserve">. </w:t>
-      </w:r>
-      <w:r>
-        <w:rPr>
-          <w:rFonts w:ascii="Times New Roman" w:hAnsi="Times New Roman" w:cs="Times New Roman"/>
-          <w:sz w:val="28"/>
-          <w:szCs w:val="28"/>
-        </w:rPr>
-        <w:t>Пользователь дол</w:t>
-      </w:r>
-      <w:r>
-        <w:rPr>
-          <w:rFonts w:ascii="Times New Roman" w:hAnsi="Times New Roman" w:cs="Times New Roman"/>
-          <w:sz w:val="28"/>
-          <w:szCs w:val="28"/>
-        </w:rPr>
-        <w:t>жен иметь возможность фильтровать, сортировать</w:t>
-      </w:r>
-      <w:r>
-        <w:rPr>
-          <w:rFonts w:ascii="Times New Roman" w:hAnsi="Times New Roman" w:cs="Times New Roman"/>
-          <w:sz w:val="28"/>
-          <w:szCs w:val="28"/>
-        </w:rPr>
-        <w:t xml:space="preserve">, </w:t>
-      </w:r>
-      <w:r>
-        <w:rPr>
-          <w:rFonts w:ascii="Times New Roman" w:hAnsi="Times New Roman" w:cs="Times New Roman"/>
-          <w:sz w:val="28"/>
-          <w:szCs w:val="28"/>
-        </w:rPr>
-        <w:t xml:space="preserve">осуществлять процедуру </w:t>
-      </w:r>
-      <w:r>
-        <w:rPr>
-          <w:rFonts w:ascii="Times New Roman" w:hAnsi="Times New Roman" w:cs="Times New Roman"/>
-          <w:sz w:val="28"/>
-          <w:szCs w:val="28"/>
-        </w:rPr>
-        <w:t>поиска</w:t>
-      </w:r>
-      <w:r>
-        <w:rPr>
-          <w:rFonts w:ascii="Times New Roman" w:hAnsi="Times New Roman" w:cs="Times New Roman"/>
-          <w:sz w:val="28"/>
-          <w:szCs w:val="28"/>
-        </w:rPr>
-        <w:t xml:space="preserve"> данных</w:t>
-      </w:r>
-      <w:r>
-        <w:rPr>
-          <w:rFonts w:ascii="Times New Roman" w:hAnsi="Times New Roman" w:cs="Times New Roman"/>
-          <w:sz w:val="28"/>
-          <w:szCs w:val="28"/>
-        </w:rPr>
-        <w:t xml:space="preserve">, а также разбивать </w:t>
-      </w:r>
-      <w:r>
-        <w:rPr>
-          <w:rFonts w:ascii="Times New Roman" w:hAnsi="Times New Roman" w:cs="Times New Roman"/>
-          <w:sz w:val="28"/>
-          <w:szCs w:val="28"/>
-        </w:rPr>
-        <w:t xml:space="preserve">результат </w:t>
-      </w:r>
-      <w:r>
-        <w:rPr>
-          <w:rFonts w:ascii="Times New Roman" w:hAnsi="Times New Roman" w:cs="Times New Roman"/>
-          <w:sz w:val="28"/>
-          <w:szCs w:val="28"/>
-        </w:rPr>
-        <w:t>постранично</w:t>
-      </w:r>
-      <w:r>
-        <w:rPr>
-          <w:rFonts w:ascii="Times New Roman" w:hAnsi="Times New Roman" w:cs="Times New Roman"/>
-          <w:sz w:val="28"/>
-          <w:szCs w:val="28"/>
-        </w:rPr>
-        <w:t xml:space="preserve"> (пагинация)</w:t>
-      </w:r>
+      <w:proofErr w:type="spellEnd"/>
       <w:r>
         <w:rPr>
           <w:rFonts w:ascii="Times New Roman" w:hAnsi="Times New Roman" w:cs="Times New Roman"/>
@@ -620,6 +614,7 @@
         <w:autoSpaceDN w:val="0"/>
         <w:adjustRightInd w:val="0"/>
         <w:spacing w:after="0" w:line="240" w:lineRule="auto"/>
+        <w:ind w:left="0" w:firstLine="709"/>
         <w:jc w:val="both"/>
         <w:rPr>
           <w:rFonts w:ascii="Times New Roman" w:hAnsi="Times New Roman" w:cs="Times New Roman"/>
@@ -633,57 +628,176 @@
           <w:sz w:val="28"/>
           <w:szCs w:val="28"/>
         </w:rPr>
-        <w:t xml:space="preserve">Для работы с </w:t>
-      </w:r>
-      <w:r>
-        <w:rPr>
-          <w:rFonts w:ascii="Times New Roman" w:hAnsi="Times New Roman" w:cs="Times New Roman"/>
-          <w:sz w:val="28"/>
-          <w:szCs w:val="28"/>
-          <w:lang w:val="en-US"/>
-        </w:rPr>
-        <w:t>js</w:t>
-      </w:r>
-      <w:r>
-        <w:rPr>
-          <w:rFonts w:ascii="Times New Roman" w:hAnsi="Times New Roman" w:cs="Times New Roman"/>
-          <w:sz w:val="28"/>
-          <w:szCs w:val="28"/>
-        </w:rPr>
-        <w:t>-</w:t>
-      </w:r>
-      <w:r>
-        <w:rPr>
-          <w:rFonts w:ascii="Times New Roman" w:hAnsi="Times New Roman" w:cs="Times New Roman"/>
-          <w:sz w:val="28"/>
-          <w:szCs w:val="28"/>
-        </w:rPr>
-        <w:t xml:space="preserve">коллекциями или </w:t>
-      </w:r>
-      <w:r>
-        <w:rPr>
-          <w:rFonts w:ascii="Times New Roman" w:hAnsi="Times New Roman" w:cs="Times New Roman"/>
-          <w:sz w:val="28"/>
-          <w:szCs w:val="28"/>
-          <w:lang w:val="en-US"/>
-        </w:rPr>
-        <w:t>js</w:t>
-      </w:r>
-      <w:r>
-        <w:rPr>
-          <w:rFonts w:ascii="Times New Roman" w:hAnsi="Times New Roman" w:cs="Times New Roman"/>
-          <w:sz w:val="28"/>
-          <w:szCs w:val="28"/>
-        </w:rPr>
-        <w:t>-</w:t>
-      </w:r>
-      <w:r>
-        <w:rPr>
-          <w:rFonts w:ascii="Times New Roman" w:hAnsi="Times New Roman" w:cs="Times New Roman"/>
-          <w:sz w:val="28"/>
-          <w:szCs w:val="28"/>
-        </w:rPr>
-        <w:t>объектами используйте стороннюю библиотеку по вариантам.</w:t>
+        <w:t>Для результирующ</w:t>
+      </w:r>
+      <w:r>
+        <w:rPr>
+          <w:rFonts w:ascii="Times New Roman" w:hAnsi="Times New Roman" w:cs="Times New Roman"/>
+          <w:sz w:val="28"/>
+          <w:szCs w:val="28"/>
+        </w:rPr>
+        <w:t>ей</w:t>
+      </w:r>
+      <w:r>
+        <w:rPr>
+          <w:rFonts w:ascii="Times New Roman" w:hAnsi="Times New Roman" w:cs="Times New Roman"/>
+          <w:sz w:val="28"/>
+          <w:szCs w:val="28"/>
+        </w:rPr>
+        <w:t xml:space="preserve"> таблиц</w:t>
+      </w:r>
+      <w:r>
+        <w:rPr>
+          <w:rFonts w:ascii="Times New Roman" w:hAnsi="Times New Roman" w:cs="Times New Roman"/>
+          <w:sz w:val="28"/>
+          <w:szCs w:val="28"/>
+        </w:rPr>
+        <w:t>ы данн</w:t>
+      </w:r>
+      <w:r>
+        <w:rPr>
+          <w:rFonts w:ascii="Times New Roman" w:hAnsi="Times New Roman" w:cs="Times New Roman"/>
+          <w:sz w:val="28"/>
+          <w:szCs w:val="28"/>
+        </w:rPr>
+        <w:t>ых</w:t>
+      </w:r>
+      <w:r>
+        <w:rPr>
+          <w:rFonts w:ascii="Times New Roman" w:hAnsi="Times New Roman" w:cs="Times New Roman"/>
+          <w:sz w:val="28"/>
+          <w:szCs w:val="28"/>
+        </w:rPr>
+        <w:t xml:space="preserve"> используйте плагин </w:t>
+      </w:r>
+      <w:hyperlink r:id="rId6" w:history="1">
+        <w:proofErr w:type="spellStart"/>
+        <w:r>
+          <w:rPr>
+            <w:rStyle w:val="Hyperlink"/>
+            <w:rFonts w:ascii="Times New Roman" w:hAnsi="Times New Roman" w:cs="Times New Roman"/>
+            <w:sz w:val="28"/>
+            <w:szCs w:val="28"/>
+          </w:rPr>
+          <w:t>JQuery</w:t>
+        </w:r>
+        <w:proofErr w:type="spellEnd"/>
+        <w:r>
+          <w:rPr>
+            <w:rStyle w:val="Hyperlink"/>
+            <w:rFonts w:ascii="Times New Roman" w:hAnsi="Times New Roman" w:cs="Times New Roman"/>
+            <w:sz w:val="28"/>
+            <w:szCs w:val="28"/>
+          </w:rPr>
+          <w:t xml:space="preserve"> </w:t>
+        </w:r>
+        <w:proofErr w:type="spellStart"/>
+        <w:r>
+          <w:rPr>
+            <w:rStyle w:val="Hyperlink"/>
+            <w:rFonts w:ascii="Times New Roman" w:hAnsi="Times New Roman" w:cs="Times New Roman"/>
+            <w:sz w:val="28"/>
+            <w:szCs w:val="28"/>
+          </w:rPr>
+          <w:t>DataTables</w:t>
+        </w:r>
+        <w:proofErr w:type="spellEnd"/>
+      </w:hyperlink>
+      <w:r>
+        <w:rPr>
+          <w:rFonts w:ascii="Times New Roman" w:hAnsi="Times New Roman" w:cs="Times New Roman"/>
+          <w:sz w:val="28"/>
+          <w:szCs w:val="28"/>
+        </w:rPr>
+        <w:t xml:space="preserve">. </w:t>
+      </w:r>
+      <w:r>
+        <w:rPr>
+          <w:rFonts w:ascii="Times New Roman" w:hAnsi="Times New Roman" w:cs="Times New Roman"/>
+          <w:sz w:val="28"/>
+          <w:szCs w:val="28"/>
+        </w:rPr>
+        <w:t>Пользователь дол</w:t>
+      </w:r>
+      <w:r>
+        <w:rPr>
+          <w:rFonts w:ascii="Times New Roman" w:hAnsi="Times New Roman" w:cs="Times New Roman"/>
+          <w:sz w:val="28"/>
+          <w:szCs w:val="28"/>
+        </w:rPr>
+        <w:t>жен иметь возможность фильтровать, сортировать</w:t>
+      </w:r>
+      <w:r>
+        <w:rPr>
+          <w:rFonts w:ascii="Times New Roman" w:hAnsi="Times New Roman" w:cs="Times New Roman"/>
+          <w:sz w:val="28"/>
+          <w:szCs w:val="28"/>
+        </w:rPr>
+        <w:t xml:space="preserve">, </w:t>
+      </w:r>
+      <w:r>
+        <w:rPr>
+          <w:rFonts w:ascii="Times New Roman" w:hAnsi="Times New Roman" w:cs="Times New Roman"/>
+          <w:sz w:val="28"/>
+          <w:szCs w:val="28"/>
+        </w:rPr>
+        <w:t xml:space="preserve">осуществлять процедуру </w:t>
+      </w:r>
+      <w:r>
+        <w:rPr>
+          <w:rFonts w:ascii="Times New Roman" w:hAnsi="Times New Roman" w:cs="Times New Roman"/>
+          <w:sz w:val="28"/>
+          <w:szCs w:val="28"/>
+        </w:rPr>
+        <w:t>поиска</w:t>
+      </w:r>
+      <w:r>
+        <w:rPr>
+          <w:rFonts w:ascii="Times New Roman" w:hAnsi="Times New Roman" w:cs="Times New Roman"/>
+          <w:sz w:val="28"/>
+          <w:szCs w:val="28"/>
+        </w:rPr>
+        <w:t xml:space="preserve"> данных</w:t>
+      </w:r>
+      <w:r>
+        <w:rPr>
+          <w:rFonts w:ascii="Times New Roman" w:hAnsi="Times New Roman" w:cs="Times New Roman"/>
+          <w:sz w:val="28"/>
+          <w:szCs w:val="28"/>
+        </w:rPr>
+        <w:t xml:space="preserve">, а также разбивать </w:t>
+      </w:r>
+      <w:r>
+        <w:rPr>
+          <w:rFonts w:ascii="Times New Roman" w:hAnsi="Times New Roman" w:cs="Times New Roman"/>
+          <w:sz w:val="28"/>
+          <w:szCs w:val="28"/>
+        </w:rPr>
+        <w:t xml:space="preserve">результат </w:t>
+      </w:r>
+      <w:r>
+        <w:rPr>
+          <w:rFonts w:ascii="Times New Roman" w:hAnsi="Times New Roman" w:cs="Times New Roman"/>
+          <w:sz w:val="28"/>
+          <w:szCs w:val="28"/>
+        </w:rPr>
+        <w:t>постранично</w:t>
+      </w:r>
+      <w:r>
+        <w:rPr>
+          <w:rFonts w:ascii="Times New Roman" w:hAnsi="Times New Roman" w:cs="Times New Roman"/>
+          <w:sz w:val="28"/>
+          <w:szCs w:val="28"/>
+        </w:rPr>
+        <w:t xml:space="preserve"> (пагинация)</w:t>
+      </w:r>
+      <w:r>
+        <w:rPr>
+          <w:rFonts w:ascii="Times New Roman" w:hAnsi="Times New Roman" w:cs="Times New Roman"/>
+          <w:sz w:val="28"/>
+          <w:szCs w:val="28"/>
+        </w:rPr>
+        <w:t>.</w:t>
       </w:r>
     </w:p>
     <w:p>
@@ -697,6 +811,7 @@
         <w:autoSpaceDN w:val="0"/>
         <w:adjustRightInd w:val="0"/>
         <w:spacing w:after="0" w:line="240" w:lineRule="auto"/>
+        <w:ind w:left="0" w:firstLine="709"/>
         <w:jc w:val="both"/>
         <w:rPr>
           <w:rFonts w:ascii="Times New Roman" w:hAnsi="Times New Roman" w:cs="Times New Roman"/>
@@ -728,15 +843,16 @@
         </w:rPr>
         <w:t xml:space="preserve"> </w:t>
       </w:r>
-      <w:r>
-        <w:rPr>
-          <w:rFonts w:ascii="Times New Roman" w:hAnsi="Times New Roman" w:cs="Times New Roman"/>
-          <w:sz w:val="28"/>
-          <w:szCs w:val="28"/>
-          <w:lang w:val="en-US"/>
+      <w:proofErr w:type="spellStart"/>
+      <w:r>
+        <w:rPr>
+          <w:rFonts w:ascii="Times New Roman" w:hAnsi="Times New Roman" w:cs="Times New Roman"/>
+          <w:sz w:val="28"/>
+          <w:szCs w:val="28"/>
         </w:rPr>
         <w:t>date</w:t>
       </w:r>
+      <w:proofErr w:type="spellEnd"/>
       <w:r>
         <w:rPr>
           <w:rFonts w:ascii="Times New Roman" w:hAnsi="Times New Roman" w:cs="Times New Roman"/>
@@ -753,15 +869,16 @@
         </w:rPr>
         <w:t xml:space="preserve">или </w:t>
       </w:r>
-      <w:r>
-        <w:rPr>
-          <w:rFonts w:ascii="Times New Roman" w:hAnsi="Times New Roman" w:cs="Times New Roman"/>
-          <w:sz w:val="28"/>
-          <w:szCs w:val="28"/>
-          <w:lang w:val="en-US"/>
+      <w:proofErr w:type="spellStart"/>
+      <w:r>
+        <w:rPr>
+          <w:rFonts w:ascii="Times New Roman" w:hAnsi="Times New Roman" w:cs="Times New Roman"/>
+          <w:sz w:val="28"/>
+          <w:szCs w:val="28"/>
         </w:rPr>
         <w:t>datetime</w:t>
       </w:r>
+      <w:proofErr w:type="spellEnd"/>
       <w:r>
         <w:rPr>
           <w:rFonts w:ascii="Times New Roman" w:hAnsi="Times New Roman" w:cs="Times New Roman"/>
@@ -778,12 +895,12 @@
         </w:rPr>
         <w:t xml:space="preserve">используйте </w:t>
       </w:r>
-      <w:r>
-        <w:rPr>
-          <w:rFonts w:ascii="Times New Roman" w:hAnsi="Times New Roman" w:cs="Times New Roman"/>
-          <w:sz w:val="28"/>
-          <w:szCs w:val="28"/>
-          <w:lang w:val="en-US"/>
+      <w:proofErr w:type="spellStart"/>
+      <w:r>
+        <w:rPr>
+          <w:rFonts w:ascii="Times New Roman" w:hAnsi="Times New Roman" w:cs="Times New Roman"/>
+          <w:sz w:val="28"/>
+          <w:szCs w:val="28"/>
         </w:rPr>
         <w:t>JQ</w:t>
       </w:r>
@@ -792,10 +909,10 @@
           <w:rFonts w:ascii="Times New Roman" w:hAnsi="Times New Roman" w:cs="Times New Roman"/>
           <w:sz w:val="28"/>
           <w:szCs w:val="28"/>
-          <w:lang w:val="en-US"/>
         </w:rPr>
         <w:t>uery</w:t>
       </w:r>
+      <w:proofErr w:type="spellEnd"/>
       <w:r>
         <w:rPr>
           <w:rFonts w:ascii="Times New Roman" w:hAnsi="Times New Roman" w:cs="Times New Roman"/>
@@ -804,31 +921,7 @@
         </w:rPr>
         <w:t xml:space="preserve">-плагин </w:t>
       </w:r>
-      <w:r>
-        <w:rPr>
-          <w:rFonts w:ascii="Times New Roman" w:hAnsi="Times New Roman" w:cs="Times New Roman"/>
-          <w:sz w:val="28"/>
-          <w:szCs w:val="28"/>
-        </w:rPr>
-        <w:t>bootstrap-datetimepicker</w:t>
-      </w:r>
-      <w:r>
-        <w:rPr>
-          <w:rFonts w:ascii="Times New Roman" w:hAnsi="Times New Roman" w:cs="Times New Roman"/>
-          <w:sz w:val="28"/>
-          <w:szCs w:val="28"/>
-        </w:rPr>
-        <w:t> </w:t>
-      </w:r>
-      <w:r>
-        <w:rPr>
-          <w:rFonts w:ascii="Times New Roman" w:hAnsi="Times New Roman" w:cs="Times New Roman"/>
-          <w:sz w:val="28"/>
-          <w:szCs w:val="28"/>
-        </w:rPr>
-        <w:t>(</w:t>
-      </w:r>
-      <w:hyperlink r:id="rId6" w:history="1">
+      <w:hyperlink r:id="rId7" w:history="1">
         <w:r>
           <w:rPr>
             <w:rStyle w:val="Hyperlink"/>
@@ -836,17 +929,51 @@
             <w:sz w:val="28"/>
             <w:szCs w:val="28"/>
           </w:rPr>
-          <w:t>https://github.com/Eonasdan/bootstrap-datetimepicker</w:t>
+          <w:t>bootstrap3-datetimepicker</w:t>
         </w:r>
       </w:hyperlink>
       <w:r>
         <w:rPr>
-          <w:rFonts w:ascii="Times New Roman" w:hAnsi="Times New Roman" w:cs="Times New Roman"/>
-          <w:sz w:val="28"/>
-          <w:szCs w:val="28"/>
-        </w:rPr>
-        <w:t>)</w:t>
-      </w:r>
+          <w:rStyle w:val="Hyperlink"/>
+          <w:rFonts w:ascii="Times New Roman" w:hAnsi="Times New Roman" w:cs="Times New Roman"/>
+          <w:sz w:val="28"/>
+          <w:szCs w:val="28"/>
+          <w:u w:val="none"/>
+        </w:rPr>
+        <w:t xml:space="preserve"> </w:t>
+      </w:r>
+      <w:r>
+        <w:rPr>
+          <w:rStyle w:val="Hyperlink"/>
+          <w:rFonts w:ascii="Times New Roman" w:hAnsi="Times New Roman" w:cs="Times New Roman"/>
+          <w:color w:val="auto"/>
+          <w:sz w:val="28"/>
+          <w:szCs w:val="28"/>
+          <w:u w:val="none"/>
+        </w:rPr>
+        <w:t xml:space="preserve">или </w:t>
+      </w:r>
+      <w:hyperlink r:id="rId8" w:history="1">
+        <w:r>
+          <w:rPr>
+            <w:rStyle w:val="Hyperlink"/>
+            <w:rFonts w:ascii="Times New Roman" w:hAnsi="Times New Roman" w:cs="Times New Roman"/>
+            <w:sz w:val="28"/>
+            <w:szCs w:val="28"/>
+          </w:rPr>
+          <w:t>bootstrap4-datetimepicker</w:t>
+        </w:r>
+      </w:hyperlink>
+      <w:r>
+        <w:rPr>
+          <w:rFonts w:ascii="Times New Roman" w:hAnsi="Times New Roman" w:cs="Times New Roman"/>
+          <w:sz w:val="28"/>
+          <w:szCs w:val="28"/>
+        </w:rPr>
+        <w:t>.</w:t>
+      </w:r>
+      <w:bookmarkStart w:id="0" w:name="_GoBack"/>
+      <w:bookmarkEnd w:id="0"/>
     </w:p>
     <w:p>
       <w:pPr>
@@ -859,6 +986,7 @@
         <w:autoSpaceDN w:val="0"/>
         <w:adjustRightInd w:val="0"/>
         <w:spacing w:after="0" w:line="240" w:lineRule="auto"/>
+        <w:ind w:left="0" w:firstLine="709"/>
         <w:jc w:val="both"/>
         <w:rPr>
           <w:rFonts w:ascii="Times New Roman" w:hAnsi="Times New Roman" w:cs="Times New Roman"/>
@@ -872,6 +1000,82 @@
           <w:sz w:val="28"/>
           <w:szCs w:val="28"/>
         </w:rPr>
+        <w:t xml:space="preserve">Для валидации формы с данными на страницах создания и редактирования сущности используйте </w:t>
+      </w:r>
+      <w:proofErr w:type="spellStart"/>
+      <w:r>
+        <w:rPr>
+          <w:rFonts w:ascii="Times New Roman" w:hAnsi="Times New Roman" w:cs="Times New Roman"/>
+          <w:sz w:val="28"/>
+          <w:szCs w:val="28"/>
+          <w:lang w:val="en-US"/>
+        </w:rPr>
+        <w:t>JQuery</w:t>
+      </w:r>
+      <w:proofErr w:type="spellEnd"/>
+      <w:r>
+        <w:rPr>
+          <w:rFonts w:ascii="Times New Roman" w:hAnsi="Times New Roman" w:cs="Times New Roman"/>
+          <w:sz w:val="28"/>
+          <w:szCs w:val="28"/>
+        </w:rPr>
+        <w:t>-</w:t>
+      </w:r>
+      <w:r>
+        <w:rPr>
+          <w:rFonts w:ascii="Times New Roman" w:hAnsi="Times New Roman" w:cs="Times New Roman"/>
+          <w:sz w:val="28"/>
+          <w:szCs w:val="28"/>
+        </w:rPr>
+        <w:t xml:space="preserve">плагин </w:t>
+      </w:r>
+      <w:hyperlink r:id="rId9" w:history="1">
+        <w:proofErr w:type="spellStart"/>
+        <w:r>
+          <w:rPr>
+            <w:rStyle w:val="Hyperlink"/>
+            <w:rFonts w:ascii="Times New Roman" w:hAnsi="Times New Roman" w:cs="Times New Roman"/>
+            <w:sz w:val="28"/>
+            <w:szCs w:val="28"/>
+          </w:rPr>
+          <w:t>jquery-validation</w:t>
+        </w:r>
+        <w:proofErr w:type="spellEnd"/>
+      </w:hyperlink>
+      <w:r>
+        <w:rPr>
+          <w:rFonts w:ascii="Times New Roman" w:hAnsi="Times New Roman" w:cs="Times New Roman"/>
+          <w:sz w:val="28"/>
+          <w:szCs w:val="28"/>
+        </w:rPr>
+        <w:t>.</w:t>
+      </w:r>
+    </w:p>
+    <w:p>
+      <w:pPr>
+        <w:pStyle w:val="ListParagraph"/>
+        <w:numPr>
+          <w:ilvl w:val="0"/>
+          <w:numId w:val="2"/>
+        </w:numPr>
+        <w:autoSpaceDE w:val="0"/>
+        <w:autoSpaceDN w:val="0"/>
+        <w:adjustRightInd w:val="0"/>
+        <w:spacing w:after="0" w:line="240" w:lineRule="auto"/>
+        <w:ind w:left="0" w:firstLine="709"/>
+        <w:jc w:val="both"/>
+        <w:rPr>
+          <w:rFonts w:ascii="Times New Roman" w:hAnsi="Times New Roman" w:cs="Times New Roman"/>
+          <w:sz w:val="28"/>
+          <w:szCs w:val="28"/>
+        </w:rPr>
+      </w:pPr>
+      <w:r>
+        <w:rPr>
+          <w:rFonts w:ascii="Times New Roman" w:hAnsi="Times New Roman" w:cs="Times New Roman"/>
+          <w:sz w:val="28"/>
+          <w:szCs w:val="28"/>
+        </w:rPr>
         <w:t xml:space="preserve">Все библиотеки, плагины, а также </w:t>
       </w:r>
       <w:r>
@@ -881,7 +1085,7 @@
           <w:szCs w:val="28"/>
           <w:lang w:val="en-US"/>
         </w:rPr>
-        <w:t>css</w:t>
+        <w:t>CSS</w:t>
       </w:r>
       <w:r>
         <w:rPr>
@@ -897,16 +1101,24 @@
           <w:sz w:val="28"/>
           <w:szCs w:val="28"/>
         </w:rPr>
-        <w:t xml:space="preserve">фреймворк установите с использованием менеджера пакетов </w:t>
-      </w:r>
-      <w:r>
-        <w:rPr>
-          <w:rFonts w:ascii="Times New Roman" w:hAnsi="Times New Roman" w:cs="Times New Roman"/>
-          <w:sz w:val="28"/>
-          <w:szCs w:val="28"/>
-          <w:lang w:val="en-US"/>
-        </w:rPr>
-        <w:t>Bower</w:t>
+        <w:t>фреймворк установите с использованием менеджера пакетов</w:t>
+      </w:r>
+      <w:r>
+        <w:rPr>
+          <w:rFonts w:ascii="Times New Roman" w:hAnsi="Times New Roman" w:cs="Times New Roman"/>
+          <w:sz w:val="28"/>
+          <w:szCs w:val="28"/>
+        </w:rPr>
+        <w:t xml:space="preserve"> </w:t>
+      </w:r>
+      <w:r>
+        <w:rPr>
+          <w:rFonts w:ascii="Times New Roman" w:hAnsi="Times New Roman" w:cs="Times New Roman"/>
+          <w:b/>
+          <w:sz w:val="28"/>
+          <w:szCs w:val="28"/>
+        </w:rPr>
+        <w:t>Yarn</w:t>
       </w:r>
       <w:r>
         <w:rPr>
@@ -915,6 +1127,119 @@
           <w:szCs w:val="28"/>
         </w:rPr>
         <w:t>.</w:t>
+      </w:r>
+    </w:p>
+    <w:p>
+      <w:pPr>
+        <w:pStyle w:val="ListParagraph"/>
+        <w:numPr>
+          <w:ilvl w:val="0"/>
+          <w:numId w:val="2"/>
+        </w:numPr>
+        <w:autoSpaceDE w:val="0"/>
+        <w:autoSpaceDN w:val="0"/>
+        <w:adjustRightInd w:val="0"/>
+        <w:spacing w:after="0" w:line="240" w:lineRule="auto"/>
+        <w:ind w:left="0" w:firstLine="709"/>
+        <w:jc w:val="both"/>
+        <w:rPr>
+          <w:rFonts w:ascii="Times New Roman" w:hAnsi="Times New Roman" w:cs="Times New Roman"/>
+          <w:sz w:val="28"/>
+          <w:szCs w:val="28"/>
+        </w:rPr>
+      </w:pPr>
+      <w:r>
+        <w:rPr>
+          <w:rFonts w:ascii="Times New Roman" w:hAnsi="Times New Roman" w:cs="Times New Roman"/>
+          <w:sz w:val="28"/>
+          <w:szCs w:val="28"/>
+        </w:rPr>
+        <w:t>Протестируйте функциональность разработанного приложения в следующих браузерах</w:t>
+      </w:r>
+      <w:r>
+        <w:rPr>
+          <w:rFonts w:ascii="Times New Roman" w:hAnsi="Times New Roman" w:cs="Times New Roman"/>
+          <w:sz w:val="28"/>
+          <w:szCs w:val="28"/>
+        </w:rPr>
+        <w:t xml:space="preserve">: </w:t>
+      </w:r>
+      <w:r>
+        <w:rPr>
+          <w:rFonts w:ascii="Times New Roman" w:hAnsi="Times New Roman" w:cs="Times New Roman"/>
+          <w:sz w:val="28"/>
+          <w:szCs w:val="28"/>
+        </w:rPr>
+        <w:t>Chrome</w:t>
+      </w:r>
+      <w:r>
+        <w:rPr>
+          <w:rFonts w:ascii="Times New Roman" w:hAnsi="Times New Roman" w:cs="Times New Roman"/>
+          <w:sz w:val="28"/>
+          <w:szCs w:val="28"/>
+        </w:rPr>
+        <w:t xml:space="preserve">, </w:t>
+      </w:r>
+      <w:r>
+        <w:rPr>
+          <w:rFonts w:ascii="Times New Roman" w:hAnsi="Times New Roman" w:cs="Times New Roman"/>
+          <w:sz w:val="28"/>
+          <w:szCs w:val="28"/>
+        </w:rPr>
+        <w:t>Firefox</w:t>
+      </w:r>
+      <w:r>
+        <w:rPr>
+          <w:rFonts w:ascii="Times New Roman" w:hAnsi="Times New Roman" w:cs="Times New Roman"/>
+          <w:sz w:val="28"/>
+          <w:szCs w:val="28"/>
+        </w:rPr>
+        <w:t xml:space="preserve">, </w:t>
+      </w:r>
+      <w:r>
+        <w:rPr>
+          <w:rFonts w:ascii="Times New Roman" w:hAnsi="Times New Roman" w:cs="Times New Roman"/>
+          <w:b/>
+          <w:sz w:val="28"/>
+          <w:szCs w:val="28"/>
+        </w:rPr>
+        <w:t>IE 11</w:t>
+      </w:r>
+      <w:r>
+        <w:rPr>
+          <w:rFonts w:ascii="Times New Roman" w:hAnsi="Times New Roman" w:cs="Times New Roman"/>
+          <w:sz w:val="28"/>
+          <w:szCs w:val="28"/>
+        </w:rPr>
+        <w:t>.</w:t>
+      </w:r>
+    </w:p>
+    <w:p>
+      <w:pPr>
+        <w:pStyle w:val="ListParagraph"/>
+        <w:numPr>
+          <w:ilvl w:val="0"/>
+          <w:numId w:val="2"/>
+        </w:numPr>
+        <w:autoSpaceDE w:val="0"/>
+        <w:autoSpaceDN w:val="0"/>
+        <w:adjustRightInd w:val="0"/>
+        <w:spacing w:after="0" w:line="240" w:lineRule="auto"/>
+        <w:ind w:left="0" w:firstLine="709"/>
+        <w:jc w:val="both"/>
+        <w:rPr>
+          <w:rFonts w:ascii="Times New Roman" w:hAnsi="Times New Roman" w:cs="Times New Roman"/>
+          <w:sz w:val="28"/>
+          <w:szCs w:val="28"/>
+        </w:rPr>
+      </w:pPr>
+      <w:r>
+        <w:rPr>
+          <w:rFonts w:ascii="Times New Roman" w:hAnsi="Times New Roman" w:cs="Times New Roman"/>
+          <w:sz w:val="28"/>
+          <w:szCs w:val="28"/>
+        </w:rPr>
+        <w:t>Зафиксируйте изменения в локальном репозитории и отправьте их на удаленный сервер.</w:t>
       </w:r>
     </w:p>
     <w:p>
@@ -1013,6 +1338,7 @@
         </w:rPr>
         <w:t>с</w:t>
       </w:r>
+      <w:proofErr w:type="spellStart"/>
       <w:r>
         <w:rPr>
           <w:rFonts w:ascii="Times New Roman" w:hAnsi="Times New Roman" w:cs="Times New Roman"/>
@@ -1022,6 +1348,7 @@
         </w:rPr>
         <w:t>ss</w:t>
       </w:r>
+      <w:proofErr w:type="spellEnd"/>
       <w:r>
         <w:rPr>
           <w:rFonts w:ascii="Times New Roman" w:hAnsi="Times New Roman" w:cs="Times New Roman"/>
@@ -1062,182 +1389,6 @@
         </w:rPr>
         <w:t xml:space="preserve">. </w:t>
       </w:r>
-    </w:p>
-    <w:p>
-      <w:pPr>
-        <w:rPr>
-          <w:rFonts w:ascii="Times New Roman" w:hAnsi="Times New Roman" w:cs="Times New Roman"/>
-          <w:sz w:val="28"/>
-        </w:rPr>
-      </w:pPr>
-    </w:p>
-    <w:tbl>
-      <w:tblPr>
-        <w:tblStyle w:val="TableGrid"/>
-        <w:tblW w:w="0" w:type="auto"/>
-        <w:tblLook w:val="04A0" w:firstRow="1" w:lastRow="0" w:firstColumn="1" w:lastColumn="0" w:noHBand="0" w:noVBand="1"/>
-      </w:tblPr>
-      <w:tblGrid>
-        <w:gridCol w:w="1838"/>
-        <w:gridCol w:w="2126"/>
-      </w:tblGrid>
-      <w:tr>
-        <w:tc>
-          <w:tcPr>
-            <w:tcW w:w="1838" w:type="dxa"/>
-          </w:tcPr>
-          <w:p>
-            <w:pPr>
-              <w:jc w:val="center"/>
-              <w:rPr>
-                <w:rFonts w:ascii="Times New Roman" w:hAnsi="Times New Roman" w:cs="Times New Roman"/>
-                <w:b/>
-                <w:sz w:val="28"/>
-              </w:rPr>
-            </w:pPr>
-            <w:r>
-              <w:rPr>
-                <w:rFonts w:ascii="Times New Roman" w:hAnsi="Times New Roman" w:cs="Times New Roman"/>
-                <w:b/>
-                <w:sz w:val="28"/>
-              </w:rPr>
-              <w:t>Вариант</w:t>
-            </w:r>
-          </w:p>
-        </w:tc>
-        <w:tc>
-          <w:tcPr>
-            <w:tcW w:w="2126" w:type="dxa"/>
-          </w:tcPr>
-          <w:p>
-            <w:pPr>
-              <w:jc w:val="center"/>
-              <w:rPr>
-                <w:rFonts w:ascii="Times New Roman" w:hAnsi="Times New Roman" w:cs="Times New Roman"/>
-                <w:b/>
-                <w:sz w:val="28"/>
-              </w:rPr>
-            </w:pPr>
-            <w:r>
-              <w:rPr>
-                <w:rFonts w:ascii="Times New Roman" w:hAnsi="Times New Roman" w:cs="Times New Roman"/>
-                <w:b/>
-                <w:sz w:val="28"/>
-              </w:rPr>
-              <w:t>Библиотека</w:t>
-            </w:r>
-          </w:p>
-        </w:tc>
-      </w:tr>
-      <w:tr>
-        <w:tc>
-          <w:tcPr>
-            <w:tcW w:w="1838" w:type="dxa"/>
-          </w:tcPr>
-          <w:p>
-            <w:pPr>
-              <w:rPr>
-                <w:rFonts w:ascii="Times New Roman" w:hAnsi="Times New Roman" w:cs="Times New Roman"/>
-                <w:sz w:val="28"/>
-              </w:rPr>
-            </w:pPr>
-            <w:r>
-              <w:rPr>
-                <w:rFonts w:ascii="Times New Roman" w:hAnsi="Times New Roman" w:cs="Times New Roman"/>
-                <w:sz w:val="28"/>
-              </w:rPr>
-              <w:t>1-6</w:t>
-            </w:r>
-          </w:p>
-        </w:tc>
-        <w:tc>
-          <w:tcPr>
-            <w:tcW w:w="2126" w:type="dxa"/>
-          </w:tcPr>
-          <w:p>
-            <w:pPr>
-              <w:rPr>
-                <w:rFonts w:ascii="Times New Roman" w:hAnsi="Times New Roman" w:cs="Times New Roman"/>
-                <w:sz w:val="28"/>
-              </w:rPr>
-            </w:pPr>
-            <w:r>
-              <w:rPr>
-                <w:rFonts w:ascii="Times New Roman" w:hAnsi="Times New Roman" w:cs="Times New Roman"/>
-                <w:sz w:val="28"/>
-              </w:rPr>
-              <w:t>Underscore.js</w:t>
-            </w:r>
-          </w:p>
-        </w:tc>
-      </w:tr>
-      <w:tr>
-        <w:tc>
-          <w:tcPr>
-            <w:tcW w:w="1838" w:type="dxa"/>
-          </w:tcPr>
-          <w:p>
-            <w:pPr>
-              <w:rPr>
-                <w:rFonts w:ascii="Times New Roman" w:hAnsi="Times New Roman" w:cs="Times New Roman"/>
-                <w:sz w:val="28"/>
-                <w:lang w:val="en-US"/>
-              </w:rPr>
-            </w:pPr>
-            <w:r>
-              <w:rPr>
-                <w:rFonts w:ascii="Times New Roman" w:hAnsi="Times New Roman" w:cs="Times New Roman"/>
-                <w:sz w:val="28"/>
-              </w:rPr>
-              <w:t>7</w:t>
-            </w:r>
-            <w:bookmarkStart w:id="0" w:name="_GoBack"/>
-            <w:bookmarkEnd w:id="0"/>
-            <w:r>
-              <w:rPr>
-                <w:rFonts w:ascii="Times New Roman" w:hAnsi="Times New Roman" w:cs="Times New Roman"/>
-                <w:sz w:val="28"/>
-              </w:rPr>
-              <w:t>-16</w:t>
-            </w:r>
-          </w:p>
-        </w:tc>
-        <w:tc>
-          <w:tcPr>
-            <w:tcW w:w="2126" w:type="dxa"/>
-          </w:tcPr>
-          <w:p>
-            <w:pPr>
-              <w:rPr>
-                <w:rFonts w:ascii="Times New Roman" w:hAnsi="Times New Roman" w:cs="Times New Roman"/>
-                <w:sz w:val="28"/>
-              </w:rPr>
-            </w:pPr>
-            <w:r>
-              <w:rPr>
-                <w:rFonts w:ascii="Times New Roman" w:hAnsi="Times New Roman" w:cs="Times New Roman"/>
-                <w:sz w:val="28"/>
-              </w:rPr>
-              <w:t>L</w:t>
-            </w:r>
-            <w:r>
-              <w:rPr>
-                <w:rFonts w:ascii="Times New Roman" w:hAnsi="Times New Roman" w:cs="Times New Roman"/>
-                <w:sz w:val="28"/>
-              </w:rPr>
-              <w:t>odash.js</w:t>
-            </w:r>
-          </w:p>
-        </w:tc>
-      </w:tr>
-    </w:tbl>
-    <w:p>
-      <w:pPr>
-        <w:rPr>
-          <w:rFonts w:ascii="Times New Roman" w:hAnsi="Times New Roman" w:cs="Times New Roman"/>
-          <w:sz w:val="28"/>
-        </w:rPr>
-      </w:pPr>
     </w:p>
     <w:sectPr>
       <w:pgSz w:w="11906" w:h="16838"/>
@@ -1250,7 +1401,7 @@
 </file>
 
 <file path=word/numbering.xml><?xml version="1.0" encoding="utf-8"?>
-<w:numbering xmlns:wpc="http://schemas.microsoft.com/office/word/2010/wordprocessingCanvas" xmlns:cx="http://schemas.microsoft.com/office/drawing/2014/chartex" xmlns:mc="http://schemas.openxmlformats.org/markup-compatibility/2006" xmlns:o="urn:schemas-microsoft-com:office:office" xmlns:r="http://schemas.openxmlformats.org/officeDocument/2006/relationships" xmlns:m="http://schemas.openxmlformats.org/officeDocument/2006/math" xmlns:v="urn:schemas-microsoft-com:vml" xmlns:wp14="http://schemas.microsoft.com/office/word/2010/wordprocessingDrawing" xmlns:wp="http://schemas.openxmlformats.org/drawingml/2006/wordprocessingDrawing" xmlns:w10="urn:schemas-microsoft-com:office:word" xmlns:w="http://schemas.openxmlformats.org/wordprocessingml/2006/main" xmlns:w14="http://schemas.microsoft.com/office/word/2010/wordml" xmlns:w15="http://schemas.microsoft.com/office/word/2012/wordml" xmlns:w16se="http://schemas.microsoft.com/office/word/2015/wordml/symex" xmlns:wpg="http://schemas.microsoft.com/office/word/2010/wordprocessingGroup" xmlns:wpi="http://schemas.microsoft.com/office/word/2010/wordprocessingInk" xmlns:wne="http://schemas.microsoft.com/office/word/2006/wordml" xmlns:wps="http://schemas.microsoft.com/office/word/2010/wordprocessingShape" mc:Ignorable="w14 w15 w16se wp14">
+<w:numbering xmlns:wpc="http://schemas.microsoft.com/office/word/2010/wordprocessingCanvas" xmlns:cx="http://schemas.microsoft.com/office/drawing/2014/chartex" xmlns:cx1="http://schemas.microsoft.com/office/drawing/2015/9/8/chartex" xmlns:cx2="http://schemas.microsoft.com/office/drawing/2015/10/21/chartex" xmlns:cx3="http://schemas.microsoft.com/office/drawing/2016/5/9/chartex" xmlns:cx4="http://schemas.microsoft.com/office/drawing/2016/5/10/chartex" xmlns:cx5="http://schemas.microsoft.com/office/drawing/2016/5/11/chartex" xmlns:cx6="http://schemas.microsoft.com/office/drawing/2016/5/12/chartex" xmlns:cx7="http://schemas.microsoft.com/office/drawing/2016/5/13/chartex" xmlns:cx8="http://schemas.microsoft.com/office/drawing/2016/5/14/chartex" xmlns:mc="http://schemas.openxmlformats.org/markup-compatibility/2006" xmlns:aink="http://schemas.microsoft.com/office/drawing/2016/ink" xmlns:am3d="http://schemas.microsoft.com/office/drawing/2017/model3d" xmlns:o="urn:schemas-microsoft-com:office:office" xmlns:r="http://schemas.openxmlformats.org/officeDocument/2006/relationships" xmlns:m="http://schemas.openxmlformats.org/officeDocument/2006/math" xmlns:v="urn:schemas-microsoft-com:vml" xmlns:wp14="http://schemas.microsoft.com/office/word/2010/wordprocessingDrawing" xmlns:wp="http://schemas.openxmlformats.org/drawingml/2006/wordprocessingDrawing" xmlns:w10="urn:schemas-microsoft-com:office:word" xmlns:w="http://schemas.openxmlformats.org/wordprocessingml/2006/main" xmlns:w14="http://schemas.microsoft.com/office/word/2010/wordml" xmlns:w15="http://schemas.microsoft.com/office/word/2012/wordml" xmlns:w16cid="http://schemas.microsoft.com/office/word/2016/wordml/cid" xmlns:w16se="http://schemas.microsoft.com/office/word/2015/wordml/symex" xmlns:wpg="http://schemas.microsoft.com/office/word/2010/wordprocessingGroup" xmlns:wpi="http://schemas.microsoft.com/office/word/2010/wordprocessingInk" xmlns:wne="http://schemas.microsoft.com/office/word/2006/wordml" xmlns:wps="http://schemas.microsoft.com/office/word/2010/wordprocessingShape" mc:Ignorable="w14 w15 w16se w16cid wp14">
   <w:abstractNum w:abstractNumId="0" w15:restartNumberingAfterBreak="0">
     <w:nsid w:val="077E1157"/>
     <w:multiLevelType w:val="hybridMultilevel"/>
@@ -1624,7 +1775,7 @@
 </file>
 
 <file path=word/styles.xml><?xml version="1.0" encoding="utf-8"?>
-<w:styles xmlns:mc="http://schemas.openxmlformats.org/markup-compatibility/2006" xmlns:r="http://schemas.openxmlformats.org/officeDocument/2006/relationships" xmlns:w="http://schemas.openxmlformats.org/wordprocessingml/2006/main" xmlns:w14="http://schemas.microsoft.com/office/word/2010/wordml" xmlns:w15="http://schemas.microsoft.com/office/word/2012/wordml" xmlns:w16se="http://schemas.microsoft.com/office/word/2015/wordml/symex" mc:Ignorable="w14 w15 w16se">
+<w:styles xmlns:mc="http://schemas.openxmlformats.org/markup-compatibility/2006" xmlns:r="http://schemas.openxmlformats.org/officeDocument/2006/relationships" xmlns:w="http://schemas.openxmlformats.org/wordprocessingml/2006/main" xmlns:w14="http://schemas.microsoft.com/office/word/2010/wordml" xmlns:w15="http://schemas.microsoft.com/office/word/2012/wordml" xmlns:w16cid="http://schemas.microsoft.com/office/word/2016/wordml/cid" xmlns:w16se="http://schemas.microsoft.com/office/word/2015/wordml/symex" mc:Ignorable="w14 w15 w16se w16cid">
   <w:docDefaults>
     <w:rPrDefault>
       <w:rPr>
@@ -1640,7 +1791,7 @@
       </w:pPr>
     </w:pPrDefault>
   </w:docDefaults>
-  <w:latentStyles w:defLockedState="0" w:defUIPriority="99" w:defSemiHidden="0" w:defUnhideWhenUsed="0" w:defQFormat="0" w:count="371">
+  <w:latentStyles w:defLockedState="0" w:defUIPriority="99" w:defSemiHidden="0" w:defUnhideWhenUsed="0" w:defQFormat="0" w:count="375">
     <w:lsdException w:name="Normal" w:uiPriority="0" w:qFormat="1"/>
     <w:lsdException w:name="heading 1" w:uiPriority="9" w:qFormat="1"/>
     <w:lsdException w:name="heading 2" w:semiHidden="1" w:uiPriority="9" w:unhideWhenUsed="1" w:qFormat="1"/>
@@ -2012,6 +2163,10 @@
     <w:lsdException w:name="List Table 5 Dark Accent 6" w:uiPriority="50"/>
     <w:lsdException w:name="List Table 6 Colorful Accent 6" w:uiPriority="51"/>
     <w:lsdException w:name="List Table 7 Colorful Accent 6" w:uiPriority="52"/>
+    <w:lsdException w:name="Mention" w:semiHidden="1" w:unhideWhenUsed="1"/>
+    <w:lsdException w:name="Smart Hyperlink" w:semiHidden="1" w:unhideWhenUsed="1"/>
+    <w:lsdException w:name="Hashtag" w:semiHidden="1" w:unhideWhenUsed="1"/>
+    <w:lsdException w:name="Unresolved Mention" w:semiHidden="1" w:unhideWhenUsed="1"/>
   </w:latentStyles>
   <w:style w:type="paragraph" w:default="1" w:styleId="Normal">
     <w:name w:val="Normal"/>
@@ -2083,6 +2238,18 @@
     <w:rPr>
       <w:color w:val="0563C1" w:themeColor="hyperlink"/>
       <w:u w:val="single"/>
+    </w:rPr>
+  </w:style>
+  <w:style w:type="character" w:styleId="UnresolvedMention">
+    <w:name w:val="Unresolved Mention"/>
+    <w:basedOn w:val="DefaultParagraphFont"/>
+    <w:uiPriority w:val="99"/>
+    <w:semiHidden/>
+    <w:unhideWhenUsed/>
+    <w:rsid w:val="00E21B42"/>
+    <w:rPr>
+      <w:color w:val="808080"/>
+      <w:shd w:val="clear" w:color="auto" w:fill="E6E6E6"/>
     </w:rPr>
   </w:style>
 </w:styles>
@@ -2354,7 +2521,7 @@
 </file>
 
 <file path=customXml/itemProps1.xml><?xml version="1.0" encoding="utf-8"?>
-<ds:datastoreItem xmlns:ds="http://schemas.openxmlformats.org/officeDocument/2006/customXml" ds:itemID="{4094127F-E69E-44B7-8804-8347471CEC12}">
+<ds:datastoreItem xmlns:ds="http://schemas.openxmlformats.org/officeDocument/2006/customXml" ds:itemID="{5F7BB3C1-D419-4806-AE48-7212C296A218}">
   <ds:schemaRefs>
     <ds:schemaRef ds:uri="http://schemas.openxmlformats.org/officeDocument/2006/bibliography"/>
   </ds:schemaRefs>

</xml_diff>